<commit_message>
Update DSC 680 Project 2 White Paper.docx
</commit_message>
<xml_diff>
--- a/DSC 680 Project 2 White Paper.docx
+++ b/DSC 680 Project 2 White Paper.docx
@@ -4,7 +4,7 @@
   <w:body>
     <w:p>
       <w:pPr>
-        <w:spacing w:after="0" w:line="360" w:lineRule="auto"/>
+        <w:spacing w:line="360" w:lineRule="auto"/>
         <w:jc w:val="center"/>
         <w:rPr>
           <w:rFonts w:asciiTheme="minorBidi" w:hAnsiTheme="minorBidi"/>
@@ -27,7 +27,7 @@
     </w:p>
     <w:p>
       <w:pPr>
-        <w:spacing w:after="0" w:line="360" w:lineRule="auto"/>
+        <w:spacing w:line="360" w:lineRule="auto"/>
         <w:rPr>
           <w:rFonts w:asciiTheme="minorBidi" w:hAnsiTheme="minorBidi"/>
           <w:b/>
@@ -968,6 +968,7 @@
           <w:szCs w:val="24"/>
           <w:shd w:val="clear" w:color="auto" w:fill="FFFFFF"/>
         </w:rPr>
+        <w:lastRenderedPageBreak/>
         <w:t>To prepare the dataset for training a model, e</w:t>
       </w:r>
       <w:r>
@@ -992,20 +993,7 @@
           <w:szCs w:val="24"/>
           <w:shd w:val="clear" w:color="auto" w:fill="FFFFFF"/>
         </w:rPr>
-        <w:t xml:space="preserve">ny </w:t>
-      </w:r>
-      <w:r>
-        <w:rPr>
-          <w:rStyle w:val="Emphasis"/>
-          <w:rFonts w:asciiTheme="minorBidi" w:hAnsiTheme="minorBidi"/>
-          <w:i w:val="0"/>
-          <w:iCs w:val="0"/>
-          <w:sz w:val="24"/>
-          <w:szCs w:val="24"/>
-          <w:shd w:val="clear" w:color="auto" w:fill="FFFFFF"/>
-        </w:rPr>
-        <w:lastRenderedPageBreak/>
-        <w:t>Boolean</w:t>
+        <w:t>ny Boolean</w:t>
       </w:r>
       <w:r>
         <w:rPr>
@@ -1691,7 +1679,16 @@
           <w:sz w:val="24"/>
           <w:szCs w:val="24"/>
         </w:rPr>
-        <w:t>In this case, a</w:t>
+        <w:t xml:space="preserve">In this </w:t>
+      </w:r>
+      <w:r>
+        <w:rPr>
+          <w:rFonts w:asciiTheme="minorBidi" w:hAnsiTheme="minorBidi"/>
+          <w:sz w:val="24"/>
+          <w:szCs w:val="24"/>
+        </w:rPr>
+        <w:lastRenderedPageBreak/>
+        <w:t>case, a</w:t>
       </w:r>
       <w:r>
         <w:rPr>
@@ -1795,16 +1792,7 @@
           <w:sz w:val="24"/>
           <w:szCs w:val="24"/>
         </w:rPr>
-        <w:t xml:space="preserve"> predicted to develop heart disease actually </w:t>
-      </w:r>
-      <w:r>
-        <w:rPr>
-          <w:rFonts w:asciiTheme="minorBidi" w:hAnsiTheme="minorBidi"/>
-          <w:sz w:val="24"/>
-          <w:szCs w:val="24"/>
-        </w:rPr>
-        <w:lastRenderedPageBreak/>
-        <w:t>developed it.</w:t>
+        <w:t xml:space="preserve"> predicted to develop heart disease actually developed it.</w:t>
       </w:r>
       <w:r>
         <w:rPr>
@@ -2277,15 +2265,7 @@
           <w:sz w:val="24"/>
           <w:szCs w:val="24"/>
         </w:rPr>
-        <w:t xml:space="preserve">. </w:t>
-      </w:r>
-      <w:r>
-        <w:rPr>
-          <w:rFonts w:asciiTheme="minorBidi" w:hAnsiTheme="minorBidi"/>
-          <w:sz w:val="24"/>
-          <w:szCs w:val="24"/>
-        </w:rPr>
-        <w:t>Medical models must be very accura</w:t>
+        <w:t>. Medical models must be very accura</w:t>
       </w:r>
       <w:r>
         <w:rPr>
@@ -2527,7 +2507,16 @@
           <w:sz w:val="24"/>
           <w:szCs w:val="24"/>
         </w:rPr>
-        <w:t>leaves something to be desired.</w:t>
+        <w:t xml:space="preserve">leaves </w:t>
+      </w:r>
+      <w:r>
+        <w:rPr>
+          <w:rFonts w:asciiTheme="minorBidi" w:hAnsiTheme="minorBidi"/>
+          <w:sz w:val="24"/>
+          <w:szCs w:val="24"/>
+        </w:rPr>
+        <w:lastRenderedPageBreak/>
+        <w:t>something to be desired.</w:t>
       </w:r>
       <w:r>
         <w:rPr>
@@ -3077,7 +3066,13 @@
           <w:szCs w:val="24"/>
         </w:rPr>
       </w:pPr>
-      <w:r>
+    </w:p>
+    <w:p>
+      <w:pPr>
+        <w:autoSpaceDE w:val="0"/>
+        <w:autoSpaceDN w:val="0"/>
+        <w:adjustRightInd w:val="0"/>
+        <w:spacing w:after="0" w:line="360" w:lineRule="auto"/>
         <w:rPr>
           <w:rFonts w:asciiTheme="minorBidi" w:hAnsiTheme="minorBidi"/>
           <w:b/>
@@ -3085,6 +3080,31 @@
           <w:sz w:val="24"/>
           <w:szCs w:val="24"/>
         </w:rPr>
+      </w:pPr>
+    </w:p>
+    <w:p>
+      <w:pPr>
+        <w:autoSpaceDE w:val="0"/>
+        <w:autoSpaceDN w:val="0"/>
+        <w:adjustRightInd w:val="0"/>
+        <w:spacing w:after="0" w:line="360" w:lineRule="auto"/>
+        <w:rPr>
+          <w:rFonts w:asciiTheme="minorBidi" w:hAnsiTheme="minorBidi"/>
+          <w:b/>
+          <w:bCs/>
+          <w:sz w:val="24"/>
+          <w:szCs w:val="24"/>
+        </w:rPr>
+      </w:pPr>
+      <w:r>
+        <w:rPr>
+          <w:rFonts w:asciiTheme="minorBidi" w:hAnsiTheme="minorBidi"/>
+          <w:b/>
+          <w:bCs/>
+          <w:sz w:val="24"/>
+          <w:szCs w:val="24"/>
+        </w:rPr>
+        <w:lastRenderedPageBreak/>
         <w:t>Questions</w:t>
       </w:r>
     </w:p>
@@ -3179,7 +3199,6 @@
           <w:sz w:val="24"/>
           <w:szCs w:val="24"/>
         </w:rPr>
-        <w:lastRenderedPageBreak/>
         <w:t xml:space="preserve">If heart disease is multiple diseases, could the model predict which disease a patient would develop in addition to </w:t>
       </w:r>
       <w:r>
@@ -3238,39 +3257,7 @@
           <w:sz w:val="24"/>
           <w:szCs w:val="24"/>
         </w:rPr>
-        <w:t xml:space="preserve">The diseases that </w:t>
-      </w:r>
-      <w:r>
-        <w:rPr>
-          <w:rFonts w:asciiTheme="minorBidi" w:hAnsiTheme="minorBidi"/>
-          <w:sz w:val="24"/>
-          <w:szCs w:val="24"/>
-        </w:rPr>
-        <w:t>make up the</w:t>
-      </w:r>
-      <w:r>
-        <w:rPr>
-          <w:rFonts w:asciiTheme="minorBidi" w:hAnsiTheme="minorBidi"/>
-          <w:sz w:val="24"/>
-          <w:szCs w:val="24"/>
-        </w:rPr>
-        <w:t xml:space="preserve"> heart disease</w:t>
-      </w:r>
-      <w:r>
-        <w:rPr>
-          <w:rFonts w:asciiTheme="minorBidi" w:hAnsiTheme="minorBidi"/>
-          <w:sz w:val="24"/>
-          <w:szCs w:val="24"/>
-        </w:rPr>
-        <w:t xml:space="preserve"> umbrella</w:t>
-      </w:r>
-      <w:r>
-        <w:rPr>
-          <w:rFonts w:asciiTheme="minorBidi" w:hAnsiTheme="minorBidi"/>
-          <w:sz w:val="24"/>
-          <w:szCs w:val="24"/>
-        </w:rPr>
-        <w:t xml:space="preserve"> are mentioned to have “similar risk factors” but are they similar enough that one model can predict all</w:t>
+        <w:t>The diseases that make up the heart disease umbrella are mentioned to have “similar risk factors” but are they similar enough that one model can predict all</w:t>
       </w:r>
       <w:r>
         <w:rPr>
@@ -4330,14 +4317,7 @@
                                 <w:b/>
                                 <w:bCs/>
                               </w:rPr>
-                              <w:t xml:space="preserve">Figure </w:t>
-                            </w:r>
-                            <w:r>
-                              <w:rPr>
-                                <w:b/>
-                                <w:bCs/>
-                              </w:rPr>
-                              <w:t>2:</w:t>
+                              <w:t>Figure 2:</w:t>
                             </w:r>
                             <w:r>
                               <w:rPr>
@@ -4739,14 +4719,7 @@
                                 <w:b/>
                                 <w:bCs/>
                               </w:rPr>
-                              <w:t>Figure 3: The implementation plan for this project</w:t>
-                            </w:r>
-                            <w:r>
-                              <w:rPr>
-                                <w:b/>
-                                <w:bCs/>
-                              </w:rPr>
-                              <w:t xml:space="preserve">. Selected questions that must be answered at each step of the process are shown. </w:t>
+                              <w:t xml:space="preserve">Figure 3: The implementation plan for this project. Selected questions that must be answered at each step of the process are shown. </w:t>
                             </w:r>
                           </w:p>
                         </w:txbxContent>

</xml_diff>